<commit_message>
Lesson 2 Notes -- 4/21/2024
 On branch N5QC_20240421_2
 Changes to be committed:
	modified:   Lessons_and_Logs/Inventr_io/2-Morse_Code_Machine/CAD/Lesson_2.fzz
	modified:   Lessons_and_Logs/Inventr_io/2-Morse_Code_Machine/Notes/Lesson_2_Notes_and_Journal.docx
	renamed:    Project_Management/2024_04_18_Python_Gantt_Schedule.xlsx -> Project_Management/2024_04_21_Python_Gantt_Schedule.xlsx
</commit_message>
<xml_diff>
--- a/Lessons_and_Logs/Inventr_io/2-Morse_Code_Machine/Notes/Lesson_2_Notes_and_Journal.docx
+++ b/Lessons_and_Logs/Inventr_io/2-Morse_Code_Machine/Notes/Lesson_2_Notes_and_Journal.docx
@@ -85,7 +85,164 @@
         <w:t>Note</w:t>
       </w:r>
     </w:p>
+    <w:p>
+      <w:r>
+        <w:drawing>
+          <wp:inline distT="0" distB="0" distL="0" distR="0" wp14:anchorId="05EE029F" wp14:editId="16E7412A">
+            <wp:extent cx="2711589" cy="1168460"/>
+            <wp:effectExtent l="0" t="0" r="0" b="0"/>
+            <wp:docPr id="847527829" name="Picture 1" descr="A close-up of a resistor&#10;&#10;Description automatically generated"/>
+            <wp:cNvGraphicFramePr>
+              <a:graphicFrameLocks xmlns:a="http://schemas.openxmlformats.org/drawingml/2006/main" noChangeAspect="1"/>
+            </wp:cNvGraphicFramePr>
+            <a:graphic xmlns:a="http://schemas.openxmlformats.org/drawingml/2006/main">
+              <a:graphicData uri="http://schemas.openxmlformats.org/drawingml/2006/picture">
+                <pic:pic xmlns:pic="http://schemas.openxmlformats.org/drawingml/2006/picture">
+                  <pic:nvPicPr>
+                    <pic:cNvPr id="847527829" name="Picture 1" descr="A close-up of a resistor&#10;&#10;Description automatically generated"/>
+                    <pic:cNvPicPr/>
+                  </pic:nvPicPr>
+                  <pic:blipFill>
+                    <a:blip r:embed="rId5"/>
+                    <a:stretch>
+                      <a:fillRect/>
+                    </a:stretch>
+                  </pic:blipFill>
+                  <pic:spPr>
+                    <a:xfrm>
+                      <a:off x="0" y="0"/>
+                      <a:ext cx="2711589" cy="1168460"/>
+                    </a:xfrm>
+                    <a:prstGeom prst="rect">
+                      <a:avLst/>
+                    </a:prstGeom>
+                  </pic:spPr>
+                </pic:pic>
+              </a:graphicData>
+            </a:graphic>
+          </wp:inline>
+        </w:drawing>
+      </w:r>
+    </w:p>
     <w:p/>
+    <w:p/>
+    <w:p>
+      <w:pPr>
+        <w:rPr>
+          <w:b/>
+          <w:bCs/>
+          <w:u w:val="single"/>
+        </w:rPr>
+      </w:pPr>
+      <w:r>
+        <w:rPr>
+          <w:b/>
+          <w:bCs/>
+          <w:u w:val="single"/>
+        </w:rPr>
+        <w:t>Theirs</w:t>
+      </w:r>
+    </w:p>
+    <w:p/>
+    <w:p>
+      <w:r>
+        <w:drawing>
+          <wp:inline distT="0" distB="0" distL="0" distR="0" wp14:anchorId="7FF1AC76" wp14:editId="6AD1667D">
+            <wp:extent cx="5943600" cy="3756660"/>
+            <wp:effectExtent l="0" t="0" r="0" b="0"/>
+            <wp:docPr id="1683496219" name="Picture 1" descr="A circuit board with a green and black circuit board&#10;&#10;Description automatically generated"/>
+            <wp:cNvGraphicFramePr>
+              <a:graphicFrameLocks xmlns:a="http://schemas.openxmlformats.org/drawingml/2006/main" noChangeAspect="1"/>
+            </wp:cNvGraphicFramePr>
+            <a:graphic xmlns:a="http://schemas.openxmlformats.org/drawingml/2006/main">
+              <a:graphicData uri="http://schemas.openxmlformats.org/drawingml/2006/picture">
+                <pic:pic xmlns:pic="http://schemas.openxmlformats.org/drawingml/2006/picture">
+                  <pic:nvPicPr>
+                    <pic:cNvPr id="1683496219" name="Picture 1" descr="A circuit board with a green and black circuit board&#10;&#10;Description automatically generated"/>
+                    <pic:cNvPicPr/>
+                  </pic:nvPicPr>
+                  <pic:blipFill>
+                    <a:blip r:embed="rId6"/>
+                    <a:stretch>
+                      <a:fillRect/>
+                    </a:stretch>
+                  </pic:blipFill>
+                  <pic:spPr>
+                    <a:xfrm>
+                      <a:off x="0" y="0"/>
+                      <a:ext cx="5943600" cy="3756660"/>
+                    </a:xfrm>
+                    <a:prstGeom prst="rect">
+                      <a:avLst/>
+                    </a:prstGeom>
+                  </pic:spPr>
+                </pic:pic>
+              </a:graphicData>
+            </a:graphic>
+          </wp:inline>
+        </w:drawing>
+      </w:r>
+    </w:p>
+    <w:p/>
+    <w:p>
+      <w:pPr>
+        <w:rPr>
+          <w:b/>
+          <w:bCs/>
+          <w:u w:val="single"/>
+        </w:rPr>
+      </w:pPr>
+      <w:r>
+        <w:rPr>
+          <w:b/>
+          <w:bCs/>
+          <w:u w:val="single"/>
+        </w:rPr>
+        <w:lastRenderedPageBreak/>
+        <w:t>Mine</w:t>
+      </w:r>
+    </w:p>
+    <w:p/>
+    <w:p/>
+    <w:p>
+      <w:r>
+        <w:drawing>
+          <wp:inline distT="0" distB="0" distL="0" distR="0" wp14:anchorId="0B735C47" wp14:editId="1EC295F1">
+            <wp:extent cx="5943600" cy="3797935"/>
+            <wp:effectExtent l="0" t="0" r="0" b="0"/>
+            <wp:docPr id="505437036" name="Picture 1" descr="A circuit board with wires and a green circuit board&#10;&#10;Description automatically generated"/>
+            <wp:cNvGraphicFramePr>
+              <a:graphicFrameLocks xmlns:a="http://schemas.openxmlformats.org/drawingml/2006/main" noChangeAspect="1"/>
+            </wp:cNvGraphicFramePr>
+            <a:graphic xmlns:a="http://schemas.openxmlformats.org/drawingml/2006/main">
+              <a:graphicData uri="http://schemas.openxmlformats.org/drawingml/2006/picture">
+                <pic:pic xmlns:pic="http://schemas.openxmlformats.org/drawingml/2006/picture">
+                  <pic:nvPicPr>
+                    <pic:cNvPr id="505437036" name="Picture 1" descr="A circuit board with wires and a green circuit board&#10;&#10;Description automatically generated"/>
+                    <pic:cNvPicPr/>
+                  </pic:nvPicPr>
+                  <pic:blipFill>
+                    <a:blip r:embed="rId7"/>
+                    <a:stretch>
+                      <a:fillRect/>
+                    </a:stretch>
+                  </pic:blipFill>
+                  <pic:spPr>
+                    <a:xfrm>
+                      <a:off x="0" y="0"/>
+                      <a:ext cx="5943600" cy="3797935"/>
+                    </a:xfrm>
+                    <a:prstGeom prst="rect">
+                      <a:avLst/>
+                    </a:prstGeom>
+                  </pic:spPr>
+                </pic:pic>
+              </a:graphicData>
+            </a:graphic>
+          </wp:inline>
+        </w:drawing>
+      </w:r>
+    </w:p>
     <w:sectPr>
       <w:pgSz w:w="12240" w:h="15840"/>
       <w:pgMar w:top="1440" w:right="1440" w:bottom="1440" w:left="1440" w:header="720" w:footer="720" w:gutter="0"/>

</xml_diff>